<commit_message>
In the process of rewritting the 3.1 Pb detector part.
</commit_message>
<xml_diff>
--- a/report/Pb_Edge_Detector.docx
+++ b/report/Pb_Edge_Detector.docx
@@ -9,12 +9,21 @@
           <w:lang w:val="en-US"/>
         </w:rPr>
       </w:pPr>
-      <w:r>
-        <w:rPr>
-          <w:rFonts w:ascii="Times New Roman" w:hAnsi="Times New Roman" w:cs="Times New Roman"/>
-          <w:lang w:val="en-US"/>
-        </w:rPr>
-        <w:t>Pb Edge Detector:</w:t>
+      <w:proofErr w:type="spellStart"/>
+      <w:r>
+        <w:rPr>
+          <w:rFonts w:ascii="Times New Roman" w:hAnsi="Times New Roman" w:cs="Times New Roman"/>
+          <w:lang w:val="en-US"/>
+        </w:rPr>
+        <w:t>Pb</w:t>
+      </w:r>
+      <w:proofErr w:type="spellEnd"/>
+      <w:r>
+        <w:rPr>
+          <w:rFonts w:ascii="Times New Roman" w:hAnsi="Times New Roman" w:cs="Times New Roman"/>
+          <w:lang w:val="en-US"/>
+        </w:rPr>
+        <w:t xml:space="preserve"> Edge Detector:</w:t>
       </w:r>
     </w:p>
     <w:p>
@@ -66,7 +75,23 @@
           <w:rFonts w:ascii="Times New Roman" w:hAnsi="Times New Roman" w:cs="Times New Roman"/>
           <w:lang w:val="en-US"/>
         </w:rPr>
-        <w:t>Generally introduce Pb Edge detector from Martin et. al. paper.</w:t>
+        <w:t xml:space="preserve">Generally introduce </w:t>
+      </w:r>
+      <w:proofErr w:type="spellStart"/>
+      <w:r>
+        <w:rPr>
+          <w:rFonts w:ascii="Times New Roman" w:hAnsi="Times New Roman" w:cs="Times New Roman"/>
+          <w:lang w:val="en-US"/>
+        </w:rPr>
+        <w:t>Pb</w:t>
+      </w:r>
+      <w:proofErr w:type="spellEnd"/>
+      <w:r>
+        <w:rPr>
+          <w:rFonts w:ascii="Times New Roman" w:hAnsi="Times New Roman" w:cs="Times New Roman"/>
+          <w:lang w:val="en-US"/>
+        </w:rPr>
+        <w:t xml:space="preserve"> Edge detector from Martin et. al. paper.</w:t>
       </w:r>
     </w:p>
     <w:p>
@@ -79,64 +104,1963 @@
     </w:p>
     <w:p>
       <w:pPr>
-        <w:rPr>
-          <w:rFonts w:ascii="Times New Roman" w:hAnsi="Times New Roman" w:cs="Times New Roman"/>
-          <w:lang w:val="en-US"/>
-        </w:rPr>
-      </w:pPr>
-      <w:r>
-        <w:rPr>
-          <w:rFonts w:ascii="Times New Roman" w:hAnsi="Times New Roman" w:cs="Times New Roman"/>
-          <w:lang w:val="en-US"/>
-        </w:rPr>
-        <w:t xml:space="preserve">2. </w:t>
-      </w:r>
-      <w:r>
-        <w:rPr>
-          <w:rFonts w:ascii="Times New Roman" w:hAnsi="Times New Roman" w:cs="Times New Roman"/>
-          <w:lang w:val="en-US"/>
-        </w:rPr>
-        <w:t xml:space="preserve">Introduce </w:t>
-      </w:r>
-      <w:r>
-        <w:rPr>
-          <w:rFonts w:ascii="Times New Roman" w:hAnsi="Times New Roman" w:cs="Times New Roman"/>
-          <w:lang w:val="en-US"/>
-        </w:rPr>
-        <w:t xml:space="preserve">gPb by </w:t>
-      </w:r>
-      <w:r>
-        <w:rPr>
-          <w:rFonts w:ascii="Times New Roman" w:hAnsi="Times New Roman" w:cs="Times New Roman"/>
-          <w:lang w:val="en-US"/>
-        </w:rPr>
-        <w:t>Arbelaez et. al. paper.</w:t>
+        <w:jc w:val="both"/>
+        <w:rPr>
+          <w:rFonts w:ascii="Times New Roman" w:hAnsi="Times New Roman" w:cs="Times New Roman"/>
+          <w:lang w:val="en-US"/>
+        </w:rPr>
+      </w:pPr>
+      <w:r>
+        <w:rPr>
+          <w:rFonts w:ascii="Times New Roman" w:hAnsi="Times New Roman" w:cs="Times New Roman"/>
+          <w:lang w:val="en-US"/>
+        </w:rPr>
+        <w:t>In our project, t</w:t>
+      </w:r>
+      <w:r>
+        <w:rPr>
+          <w:rFonts w:ascii="Times New Roman" w:hAnsi="Times New Roman" w:cs="Times New Roman"/>
+          <w:lang w:val="en-US"/>
+        </w:rPr>
+        <w:t xml:space="preserve">he </w:t>
+      </w:r>
+      <w:proofErr w:type="spellStart"/>
+      <w:r>
+        <w:rPr>
+          <w:rFonts w:ascii="Times New Roman" w:hAnsi="Times New Roman" w:cs="Times New Roman"/>
+          <w:lang w:val="en-US"/>
+        </w:rPr>
+        <w:t>Pb</w:t>
+      </w:r>
+      <w:proofErr w:type="spellEnd"/>
+      <w:r>
+        <w:rPr>
+          <w:rFonts w:ascii="Times New Roman" w:hAnsi="Times New Roman" w:cs="Times New Roman"/>
+          <w:lang w:val="en-US"/>
+        </w:rPr>
+        <w:t xml:space="preserve"> edge detector was used </w:t>
+      </w:r>
+      <w:r>
+        <w:rPr>
+          <w:rFonts w:ascii="Times New Roman" w:hAnsi="Times New Roman" w:cs="Times New Roman"/>
+          <w:lang w:val="en-US"/>
+        </w:rPr>
+        <w:t xml:space="preserve">in the mathematical </w:t>
+      </w:r>
+      <w:r>
+        <w:rPr>
+          <w:rFonts w:ascii="Times New Roman" w:hAnsi="Times New Roman" w:cs="Times New Roman"/>
+          <w:lang w:val="en-US"/>
+        </w:rPr>
+        <w:t xml:space="preserve">optimization </w:t>
+      </w:r>
+      <w:r>
+        <w:rPr>
+          <w:rFonts w:ascii="Times New Roman" w:hAnsi="Times New Roman" w:cs="Times New Roman"/>
+          <w:lang w:val="en-US"/>
+        </w:rPr>
+        <w:t xml:space="preserve">of the </w:t>
+      </w:r>
+      <w:proofErr w:type="spellStart"/>
+      <w:r>
+        <w:rPr>
+          <w:rFonts w:ascii="Times New Roman" w:hAnsi="Times New Roman" w:cs="Times New Roman"/>
+          <w:lang w:val="en-US"/>
+        </w:rPr>
+        <w:t>superpixel</w:t>
+      </w:r>
+      <w:proofErr w:type="spellEnd"/>
+      <w:r>
+        <w:rPr>
+          <w:rFonts w:ascii="Times New Roman" w:hAnsi="Times New Roman" w:cs="Times New Roman"/>
+          <w:lang w:val="en-US"/>
+        </w:rPr>
+        <w:t xml:space="preserve"> grouping process</w:t>
+      </w:r>
+      <w:r>
+        <w:rPr>
+          <w:rFonts w:ascii="Times New Roman" w:hAnsi="Times New Roman" w:cs="Times New Roman"/>
+          <w:lang w:val="en-US"/>
+        </w:rPr>
+        <w:t xml:space="preserve"> in the section 3.3</w:t>
+      </w:r>
+      <w:r>
+        <w:rPr>
+          <w:rFonts w:ascii="Times New Roman" w:hAnsi="Times New Roman" w:cs="Times New Roman"/>
+          <w:lang w:val="en-US"/>
+        </w:rPr>
+        <w:t xml:space="preserve">, and it was </w:t>
+      </w:r>
+      <w:r>
+        <w:rPr>
+          <w:rFonts w:ascii="Times New Roman" w:hAnsi="Times New Roman" w:cs="Times New Roman"/>
+          <w:lang w:val="en-US"/>
+        </w:rPr>
+        <w:t xml:space="preserve">first introduced and implemented by </w:t>
+      </w:r>
+      <w:r>
+        <w:rPr>
+          <w:rFonts w:ascii="Times New Roman" w:hAnsi="Times New Roman" w:cs="Times New Roman"/>
+          <w:lang w:val="en-US"/>
+        </w:rPr>
+        <w:t>Martin et. al. [</w:t>
+      </w:r>
+      <w:r>
+        <w:rPr>
+          <w:rFonts w:ascii="Times New Roman" w:hAnsi="Times New Roman" w:cs="Times New Roman"/>
+          <w:lang w:val="en-US"/>
+        </w:rPr>
+        <w:t xml:space="preserve">7]. </w:t>
+      </w:r>
+      <w:r>
+        <w:rPr>
+          <w:rFonts w:ascii="Times New Roman" w:hAnsi="Times New Roman" w:cs="Times New Roman"/>
+          <w:lang w:val="en-US"/>
+        </w:rPr>
+        <w:t xml:space="preserve">It was </w:t>
+      </w:r>
+      <w:r>
+        <w:rPr>
+          <w:rFonts w:ascii="Times New Roman" w:hAnsi="Times New Roman" w:cs="Times New Roman"/>
+          <w:lang w:val="en-US"/>
+        </w:rPr>
+        <w:t xml:space="preserve">intended by them </w:t>
+      </w:r>
+      <w:r>
+        <w:rPr>
+          <w:rFonts w:ascii="Times New Roman" w:hAnsi="Times New Roman" w:cs="Times New Roman"/>
+          <w:lang w:val="en-US"/>
+        </w:rPr>
+        <w:t xml:space="preserve">to </w:t>
+      </w:r>
+      <w:r>
+        <w:rPr>
+          <w:rFonts w:ascii="Times New Roman" w:hAnsi="Times New Roman" w:cs="Times New Roman"/>
+          <w:lang w:val="en-US"/>
+        </w:rPr>
+        <w:t xml:space="preserve">solve the edge detection problems, which could not by solved by some traditional </w:t>
+      </w:r>
+      <w:r>
+        <w:rPr>
+          <w:rFonts w:ascii="Times New Roman" w:hAnsi="Times New Roman" w:cs="Times New Roman"/>
+          <w:lang w:val="en-US"/>
+        </w:rPr>
+        <w:t>algorithms like Canny edge detector</w:t>
+      </w:r>
+      <w:r>
+        <w:rPr>
+          <w:rFonts w:ascii="Times New Roman" w:hAnsi="Times New Roman" w:cs="Times New Roman"/>
+          <w:lang w:val="en-US"/>
+        </w:rPr>
+        <w:t xml:space="preserve"> [</w:t>
+      </w:r>
+      <w:r>
+        <w:rPr>
+          <w:rFonts w:ascii="Times New Roman" w:hAnsi="Times New Roman" w:cs="Times New Roman"/>
+          <w:color w:val="FF0000"/>
+          <w:lang w:val="en-US"/>
+        </w:rPr>
+        <w:t>Add another reference</w:t>
+      </w:r>
+      <w:r>
+        <w:rPr>
+          <w:rFonts w:ascii="Times New Roman" w:hAnsi="Times New Roman" w:cs="Times New Roman"/>
+          <w:color w:val="FF0000"/>
+          <w:lang w:val="en-US"/>
+        </w:rPr>
+        <w:t xml:space="preserve"> of Canny</w:t>
+      </w:r>
+      <w:r>
+        <w:rPr>
+          <w:rFonts w:ascii="Times New Roman" w:hAnsi="Times New Roman" w:cs="Times New Roman"/>
+          <w:lang w:val="en-US"/>
+        </w:rPr>
+        <w:t>]</w:t>
+      </w:r>
+      <w:r>
+        <w:rPr>
+          <w:rFonts w:ascii="Times New Roman" w:hAnsi="Times New Roman" w:cs="Times New Roman"/>
+          <w:lang w:val="en-US"/>
+        </w:rPr>
+        <w:t xml:space="preserve">. Martin et. al. [7] found that </w:t>
+      </w:r>
+      <w:r>
+        <w:rPr>
+          <w:rFonts w:ascii="Times New Roman" w:hAnsi="Times New Roman" w:cs="Times New Roman"/>
+          <w:lang w:val="en-US"/>
+        </w:rPr>
+        <w:t xml:space="preserve">the Canny edge detector </w:t>
+      </w:r>
+      <w:r>
+        <w:rPr>
+          <w:rFonts w:ascii="Times New Roman" w:hAnsi="Times New Roman" w:cs="Times New Roman"/>
+          <w:lang w:val="en-US"/>
+        </w:rPr>
+        <w:t xml:space="preserve">could not perform well when </w:t>
+      </w:r>
+      <w:r>
+        <w:rPr>
+          <w:rFonts w:ascii="Times New Roman" w:hAnsi="Times New Roman" w:cs="Times New Roman"/>
+          <w:lang w:val="en-US"/>
+        </w:rPr>
+        <w:t xml:space="preserve">there are high contrast edges inside a texture area or </w:t>
+      </w:r>
+      <w:r>
+        <w:rPr>
+          <w:rFonts w:ascii="Times New Roman" w:hAnsi="Times New Roman" w:cs="Times New Roman"/>
+          <w:lang w:val="en-US"/>
+        </w:rPr>
+        <w:t xml:space="preserve">boundaries among </w:t>
+      </w:r>
+      <w:r>
+        <w:rPr>
+          <w:rFonts w:ascii="Times New Roman" w:hAnsi="Times New Roman" w:cs="Times New Roman"/>
+          <w:lang w:val="en-US"/>
+        </w:rPr>
+        <w:t xml:space="preserve">different objects with subtle </w:t>
+      </w:r>
+      <w:r>
+        <w:rPr>
+          <w:rFonts w:ascii="Times New Roman" w:hAnsi="Times New Roman" w:cs="Times New Roman"/>
+          <w:lang w:val="en-US"/>
+        </w:rPr>
+        <w:t>di</w:t>
+      </w:r>
+      <w:r>
+        <w:rPr>
+          <w:rFonts w:ascii="Times New Roman" w:hAnsi="Times New Roman" w:cs="Times New Roman"/>
+          <w:lang w:val="en-US"/>
+        </w:rPr>
+        <w:t>fference in b</w:t>
+      </w:r>
+      <w:r>
+        <w:rPr>
+          <w:rFonts w:ascii="Times New Roman" w:hAnsi="Times New Roman" w:cs="Times New Roman"/>
+          <w:lang w:val="en-US"/>
+        </w:rPr>
+        <w:t>rightness</w:t>
+      </w:r>
+      <w:r>
+        <w:rPr>
+          <w:rFonts w:ascii="Times New Roman" w:hAnsi="Times New Roman" w:cs="Times New Roman"/>
+          <w:lang w:val="en-US"/>
+        </w:rPr>
+        <w:t xml:space="preserve">. Therefore, </w:t>
+      </w:r>
+      <w:r>
+        <w:rPr>
+          <w:rFonts w:ascii="Times New Roman" w:hAnsi="Times New Roman" w:cs="Times New Roman"/>
+          <w:lang w:val="en-US"/>
+        </w:rPr>
+        <w:t xml:space="preserve">they </w:t>
+      </w:r>
+      <w:r>
+        <w:rPr>
+          <w:rFonts w:ascii="Times New Roman" w:hAnsi="Times New Roman" w:cs="Times New Roman"/>
+          <w:lang w:val="en-US"/>
+        </w:rPr>
+        <w:t xml:space="preserve">[7] </w:t>
+      </w:r>
+      <w:r>
+        <w:rPr>
+          <w:rFonts w:ascii="Times New Roman" w:hAnsi="Times New Roman" w:cs="Times New Roman"/>
+          <w:lang w:val="en-US"/>
+        </w:rPr>
+        <w:t xml:space="preserve">brought the idea to </w:t>
+      </w:r>
+      <w:r>
+        <w:rPr>
+          <w:rFonts w:ascii="Times New Roman" w:hAnsi="Times New Roman" w:cs="Times New Roman"/>
+          <w:lang w:val="en-US"/>
+        </w:rPr>
+        <w:t xml:space="preserve">combine </w:t>
+      </w:r>
+      <w:r>
+        <w:rPr>
+          <w:rFonts w:ascii="Times New Roman" w:hAnsi="Times New Roman" w:cs="Times New Roman"/>
+          <w:lang w:val="en-US"/>
+        </w:rPr>
+        <w:t xml:space="preserve">brightness, color, and texture to </w:t>
+      </w:r>
+      <w:r>
+        <w:rPr>
+          <w:rFonts w:ascii="Times New Roman" w:hAnsi="Times New Roman" w:cs="Times New Roman"/>
+          <w:lang w:val="en-US"/>
+        </w:rPr>
+        <w:t xml:space="preserve">calculate </w:t>
+      </w:r>
+      <w:r>
+        <w:rPr>
+          <w:rFonts w:ascii="Times New Roman" w:hAnsi="Times New Roman" w:cs="Times New Roman"/>
+          <w:lang w:val="en-US"/>
+        </w:rPr>
+        <w:t xml:space="preserve">a posterior probability of whether it </w:t>
+      </w:r>
+      <w:r>
+        <w:rPr>
+          <w:rFonts w:ascii="Times New Roman" w:hAnsi="Times New Roman" w:cs="Times New Roman"/>
+          <w:lang w:val="en-US"/>
+        </w:rPr>
+        <w:t>i</w:t>
+      </w:r>
+      <w:r>
+        <w:rPr>
+          <w:rFonts w:ascii="Times New Roman" w:hAnsi="Times New Roman" w:cs="Times New Roman"/>
+          <w:lang w:val="en-US"/>
+        </w:rPr>
+        <w:t>s on a boundary for each pixel.</w:t>
+      </w:r>
+      <w:r>
+        <w:rPr>
+          <w:rFonts w:ascii="Times New Roman" w:hAnsi="Times New Roman" w:cs="Times New Roman"/>
+          <w:lang w:val="en-US"/>
+        </w:rPr>
+        <w:t xml:space="preserve"> </w:t>
+      </w:r>
+      <w:r>
+        <w:rPr>
+          <w:rFonts w:ascii="Times New Roman" w:hAnsi="Times New Roman" w:cs="Times New Roman"/>
+          <w:lang w:val="en-US"/>
+        </w:rPr>
+        <w:t xml:space="preserve">For calculating features, </w:t>
+      </w:r>
+      <w:r>
+        <w:rPr>
+          <w:rFonts w:ascii="Times New Roman" w:hAnsi="Times New Roman" w:cs="Times New Roman"/>
+          <w:lang w:val="en-US"/>
+        </w:rPr>
+        <w:t>they use</w:t>
+      </w:r>
+      <w:r>
+        <w:rPr>
+          <w:rFonts w:ascii="Times New Roman" w:hAnsi="Times New Roman" w:cs="Times New Roman"/>
+          <w:lang w:val="en-US"/>
+        </w:rPr>
+        <w:t xml:space="preserve"> local</w:t>
+      </w:r>
+      <w:r>
+        <w:rPr>
+          <w:rFonts w:ascii="Times New Roman" w:hAnsi="Times New Roman" w:cs="Times New Roman"/>
+          <w:lang w:val="en-US"/>
+        </w:rPr>
+        <w:t xml:space="preserve"> </w:t>
+      </w:r>
+      <w:r>
+        <w:rPr>
+          <w:rFonts w:ascii="Times New Roman" w:hAnsi="Times New Roman" w:cs="Times New Roman"/>
+          <w:lang w:val="en-US"/>
+        </w:rPr>
+        <w:t>discontinuities for each feature, over multiple ranges and scales.</w:t>
+      </w:r>
+      <w:r>
+        <w:rPr>
+          <w:rFonts w:ascii="Times New Roman" w:hAnsi="Times New Roman" w:cs="Times New Roman"/>
+          <w:lang w:val="en-US"/>
+        </w:rPr>
+        <w:t xml:space="preserve"> </w:t>
+      </w:r>
+      <w:r>
+        <w:rPr>
+          <w:rFonts w:ascii="Times New Roman" w:hAnsi="Times New Roman" w:cs="Times New Roman"/>
+          <w:lang w:val="en-US"/>
+        </w:rPr>
+        <w:t xml:space="preserve">To </w:t>
+      </w:r>
+      <w:r>
+        <w:rPr>
+          <w:rFonts w:ascii="Times New Roman" w:hAnsi="Times New Roman" w:cs="Times New Roman"/>
+          <w:lang w:val="en-US"/>
+        </w:rPr>
+        <w:t xml:space="preserve">implement this, </w:t>
+      </w:r>
+      <w:r>
+        <w:rPr>
+          <w:rFonts w:ascii="Times New Roman" w:hAnsi="Times New Roman" w:cs="Times New Roman"/>
+          <w:lang w:val="en-US"/>
+        </w:rPr>
+        <w:t xml:space="preserve">they treat </w:t>
+      </w:r>
+      <w:r>
+        <w:rPr>
+          <w:rFonts w:ascii="Times New Roman" w:hAnsi="Times New Roman" w:cs="Times New Roman"/>
+          <w:lang w:val="en-US"/>
+        </w:rPr>
+        <w:t xml:space="preserve">brightness </w:t>
+      </w:r>
+      <w:r>
+        <w:rPr>
+          <w:rFonts w:ascii="Times New Roman" w:hAnsi="Times New Roman" w:cs="Times New Roman"/>
+          <w:lang w:val="en-US"/>
+        </w:rPr>
+        <w:t xml:space="preserve">by the oriented energy (OE) approach [Add another reference of </w:t>
+      </w:r>
+      <w:r>
+        <w:rPr>
+          <w:rFonts w:ascii="Times New Roman" w:hAnsi="Times New Roman" w:cs="Times New Roman"/>
+          <w:lang w:val="en-US"/>
+        </w:rPr>
+        <w:t>it]. According to [7], the OE is reproduced as the following:</w:t>
       </w:r>
     </w:p>
     <w:p>
       <w:pPr>
         <w:rPr>
           <w:rFonts w:ascii="Times New Roman" w:hAnsi="Times New Roman" w:cs="Times New Roman"/>
-          <w:lang w:val="en-US"/>
-        </w:rPr>
-      </w:pPr>
+          <w:i/>
+          <w:lang w:val="en-US"/>
+        </w:rPr>
+      </w:pPr>
+      <m:oMathPara>
+        <m:oMath>
+          <m:r>
+            <m:rPr>
+              <m:sty m:val="p"/>
+            </m:rPr>
+            <w:rPr>
+              <w:rFonts w:ascii="Cambria Math" w:hAnsi="Cambria Math" w:cs="Times New Roman" w:hint="eastAsia"/>
+              <w:lang w:val="en-US"/>
+            </w:rPr>
+            <m:t>O</m:t>
+          </m:r>
+          <m:sSub>
+            <m:sSubPr>
+              <m:ctrlPr>
+                <w:rPr>
+                  <w:rFonts w:ascii="Cambria Math" w:hAnsi="Cambria Math" w:cs="Times New Roman"/>
+                  <w:lang w:val="en-US"/>
+                </w:rPr>
+              </m:ctrlPr>
+            </m:sSubPr>
+            <m:e>
+              <m:r>
+                <w:rPr>
+                  <w:rFonts w:ascii="Cambria Math" w:hAnsi="Cambria Math" w:cs="Times New Roman" w:hint="eastAsia"/>
+                  <w:lang w:val="en-US"/>
+                </w:rPr>
+                <m:t>E</m:t>
+              </m:r>
+            </m:e>
+            <m:sub>
+              <m:r>
+                <w:rPr>
+                  <w:rFonts w:ascii="Cambria Math" w:hAnsi="Cambria Math" w:cs="Times New Roman"/>
+                  <w:lang w:val="en-US"/>
+                </w:rPr>
+                <m:t>θ</m:t>
+              </m:r>
+              <m:r>
+                <m:rPr>
+                  <m:sty m:val="p"/>
+                </m:rPr>
+                <w:rPr>
+                  <w:rFonts w:ascii="Cambria Math" w:hAnsi="Cambria Math" w:cs="Times New Roman" w:hint="eastAsia"/>
+                  <w:lang w:val="en-US"/>
+                </w:rPr>
+                <m:t>,</m:t>
+              </m:r>
+              <m:r>
+                <m:rPr>
+                  <m:sty m:val="p"/>
+                </m:rPr>
+                <w:rPr>
+                  <w:rFonts w:ascii="Cambria Math" w:hAnsi="Cambria Math" w:cs="Times New Roman" w:hint="eastAsia"/>
+                  <w:lang w:val="en-US"/>
+                </w:rPr>
+                <m:t>σ</m:t>
+              </m:r>
+            </m:sub>
+          </m:sSub>
+          <m:r>
+            <w:rPr>
+              <w:rFonts w:ascii="Cambria Math" w:hAnsi="Cambria Math" w:cs="Times New Roman"/>
+              <w:lang w:val="en-US"/>
+            </w:rPr>
+            <m:t>=</m:t>
+          </m:r>
+          <m:sSup>
+            <m:sSupPr>
+              <m:ctrlPr>
+                <w:rPr>
+                  <w:rFonts w:ascii="Cambria Math" w:hAnsi="Cambria Math" w:cs="Times New Roman"/>
+                  <w:i/>
+                  <w:lang w:val="en-US"/>
+                </w:rPr>
+              </m:ctrlPr>
+            </m:sSupPr>
+            <m:e>
+              <m:r>
+                <w:rPr>
+                  <w:rFonts w:ascii="Cambria Math" w:hAnsi="Cambria Math" w:cs="Times New Roman"/>
+                  <w:lang w:val="en-US"/>
+                </w:rPr>
+                <m:t>(I*</m:t>
+              </m:r>
+              <m:sSubSup>
+                <m:sSubSupPr>
+                  <m:ctrlPr>
+                    <w:rPr>
+                      <w:rFonts w:ascii="Cambria Math" w:hAnsi="Cambria Math" w:cs="Times New Roman"/>
+                      <w:i/>
+                      <w:lang w:val="en-US"/>
+                    </w:rPr>
+                  </m:ctrlPr>
+                </m:sSubSupPr>
+                <m:e>
+                  <m:r>
+                    <w:rPr>
+                      <w:rFonts w:ascii="Cambria Math" w:hAnsi="Cambria Math" w:cs="Times New Roman"/>
+                      <w:lang w:val="en-US"/>
+                    </w:rPr>
+                    <m:t>f</m:t>
+                  </m:r>
+                </m:e>
+                <m:sub>
+                  <m:r>
+                    <w:rPr>
+                      <w:rFonts w:ascii="Cambria Math" w:hAnsi="Cambria Math" w:cs="Times New Roman"/>
+                      <w:lang w:val="en-US"/>
+                    </w:rPr>
+                    <m:t>θ</m:t>
+                  </m:r>
+                  <m:r>
+                    <m:rPr>
+                      <m:sty m:val="p"/>
+                    </m:rPr>
+                    <w:rPr>
+                      <w:rFonts w:ascii="Cambria Math" w:hAnsi="Cambria Math" w:cs="Times New Roman" w:hint="eastAsia"/>
+                      <w:lang w:val="en-US"/>
+                    </w:rPr>
+                    <m:t>,</m:t>
+                  </m:r>
+                  <m:r>
+                    <m:rPr>
+                      <m:sty m:val="p"/>
+                    </m:rPr>
+                    <w:rPr>
+                      <w:rFonts w:ascii="Cambria Math" w:hAnsi="Cambria Math" w:cs="Times New Roman" w:hint="eastAsia"/>
+                      <w:lang w:val="en-US"/>
+                    </w:rPr>
+                    <m:t>σ</m:t>
+                  </m:r>
+                </m:sub>
+                <m:sup>
+                  <m:r>
+                    <w:rPr>
+                      <w:rFonts w:ascii="Cambria Math" w:hAnsi="Cambria Math" w:cs="Times New Roman"/>
+                      <w:lang w:val="en-US"/>
+                    </w:rPr>
+                    <m:t>e</m:t>
+                  </m:r>
+                </m:sup>
+              </m:sSubSup>
+              <m:r>
+                <w:rPr>
+                  <w:rFonts w:ascii="Cambria Math" w:hAnsi="Cambria Math" w:cs="Times New Roman"/>
+                  <w:lang w:val="en-US"/>
+                </w:rPr>
+                <m:t>)</m:t>
+              </m:r>
+            </m:e>
+            <m:sup>
+              <m:r>
+                <w:rPr>
+                  <w:rFonts w:ascii="Cambria Math" w:hAnsi="Cambria Math" w:cs="Times New Roman"/>
+                  <w:lang w:val="en-US"/>
+                </w:rPr>
+                <m:t>2</m:t>
+              </m:r>
+            </m:sup>
+          </m:sSup>
+          <m:r>
+            <w:rPr>
+              <w:rFonts w:ascii="Cambria Math" w:hAnsi="Cambria Math" w:cs="Times New Roman"/>
+              <w:lang w:val="en-US"/>
+            </w:rPr>
+            <m:t>+</m:t>
+          </m:r>
+          <m:sSup>
+            <m:sSupPr>
+              <m:ctrlPr>
+                <w:rPr>
+                  <w:rFonts w:ascii="Cambria Math" w:hAnsi="Cambria Math" w:cs="Times New Roman"/>
+                  <w:i/>
+                  <w:lang w:val="en-US"/>
+                </w:rPr>
+              </m:ctrlPr>
+            </m:sSupPr>
+            <m:e>
+              <m:r>
+                <w:rPr>
+                  <w:rFonts w:ascii="Cambria Math" w:hAnsi="Cambria Math" w:cs="Times New Roman"/>
+                  <w:lang w:val="en-US"/>
+                </w:rPr>
+                <m:t>(I*</m:t>
+              </m:r>
+              <m:sSubSup>
+                <m:sSubSupPr>
+                  <m:ctrlPr>
+                    <w:rPr>
+                      <w:rFonts w:ascii="Cambria Math" w:hAnsi="Cambria Math" w:cs="Times New Roman"/>
+                      <w:i/>
+                      <w:lang w:val="en-US"/>
+                    </w:rPr>
+                  </m:ctrlPr>
+                </m:sSubSupPr>
+                <m:e>
+                  <m:r>
+                    <w:rPr>
+                      <w:rFonts w:ascii="Cambria Math" w:hAnsi="Cambria Math" w:cs="Times New Roman"/>
+                      <w:lang w:val="en-US"/>
+                    </w:rPr>
+                    <m:t>f</m:t>
+                  </m:r>
+                </m:e>
+                <m:sub>
+                  <m:r>
+                    <w:rPr>
+                      <w:rFonts w:ascii="Cambria Math" w:hAnsi="Cambria Math" w:cs="Times New Roman"/>
+                      <w:lang w:val="en-US"/>
+                    </w:rPr>
+                    <m:t>θ</m:t>
+                  </m:r>
+                  <m:r>
+                    <m:rPr>
+                      <m:sty m:val="p"/>
+                    </m:rPr>
+                    <w:rPr>
+                      <w:rFonts w:ascii="Cambria Math" w:hAnsi="Cambria Math" w:cs="Times New Roman" w:hint="eastAsia"/>
+                      <w:lang w:val="en-US"/>
+                    </w:rPr>
+                    <m:t>,</m:t>
+                  </m:r>
+                  <m:r>
+                    <m:rPr>
+                      <m:sty m:val="p"/>
+                    </m:rPr>
+                    <w:rPr>
+                      <w:rFonts w:ascii="Cambria Math" w:hAnsi="Cambria Math" w:cs="Times New Roman" w:hint="eastAsia"/>
+                      <w:lang w:val="en-US"/>
+                    </w:rPr>
+                    <m:t>σ</m:t>
+                  </m:r>
+                </m:sub>
+                <m:sup>
+                  <m:r>
+                    <w:rPr>
+                      <w:rFonts w:ascii="Cambria Math" w:hAnsi="Cambria Math" w:cs="Times New Roman"/>
+                      <w:lang w:val="en-US"/>
+                    </w:rPr>
+                    <m:t>o</m:t>
+                  </m:r>
+                </m:sup>
+              </m:sSubSup>
+              <m:r>
+                <w:rPr>
+                  <w:rFonts w:ascii="Cambria Math" w:hAnsi="Cambria Math" w:cs="Times New Roman"/>
+                  <w:lang w:val="en-US"/>
+                </w:rPr>
+                <m:t>)</m:t>
+              </m:r>
+            </m:e>
+            <m:sup>
+              <m:r>
+                <w:rPr>
+                  <w:rFonts w:ascii="Cambria Math" w:hAnsi="Cambria Math" w:cs="Times New Roman"/>
+                  <w:lang w:val="en-US"/>
+                </w:rPr>
+                <m:t>2</m:t>
+              </m:r>
+            </m:sup>
+          </m:sSup>
+        </m:oMath>
+      </m:oMathPara>
     </w:p>
     <w:p>
       <w:pPr>
-        <w:rPr>
-          <w:rFonts w:ascii="Times New Roman" w:hAnsi="Times New Roman" w:cs="Times New Roman"/>
-          <w:lang w:val="en-US"/>
-        </w:rPr>
-      </w:pPr>
-      <w:r>
-        <w:rPr>
-          <w:rFonts w:ascii="Times New Roman" w:hAnsi="Times New Roman" w:cs="Times New Roman"/>
-          <w:lang w:val="en-US"/>
-        </w:rPr>
-        <w:t>3. Introduce how it helps in our research project.</w:t>
-      </w:r>
+        <w:jc w:val="both"/>
+        <w:rPr>
+          <w:rFonts w:ascii="Times New Roman" w:hAnsi="Times New Roman" w:cs="Times New Roman"/>
+          <w:lang w:val="en-US"/>
+        </w:rPr>
+      </w:pPr>
+      <w:r>
+        <w:rPr>
+          <w:rFonts w:ascii="Times New Roman" w:hAnsi="Times New Roman" w:cs="Times New Roman"/>
+          <w:lang w:val="en-US"/>
+        </w:rPr>
+        <w:t xml:space="preserve">Here, </w:t>
+      </w:r>
+      <m:oMath>
+        <m:r>
+          <w:rPr>
+            <w:rFonts w:ascii="Cambria Math" w:hAnsi="Cambria Math" w:cs="Times New Roman"/>
+            <w:lang w:val="en-US"/>
+          </w:rPr>
+          <m:t>I</m:t>
+        </m:r>
+      </m:oMath>
+      <w:r>
+        <w:rPr>
+          <w:rFonts w:ascii="Times New Roman" w:hAnsi="Times New Roman" w:cs="Times New Roman"/>
+          <w:lang w:val="en-US"/>
+        </w:rPr>
+        <w:t xml:space="preserve"> is the intensity at the pixel; </w:t>
+      </w:r>
+      <m:oMath>
+        <m:sSubSup>
+          <m:sSubSupPr>
+            <m:ctrlPr>
+              <w:rPr>
+                <w:rFonts w:ascii="Cambria Math" w:hAnsi="Cambria Math" w:cs="Times New Roman"/>
+                <w:i/>
+                <w:lang w:val="en-US"/>
+              </w:rPr>
+            </m:ctrlPr>
+          </m:sSubSupPr>
+          <m:e>
+            <m:r>
+              <w:rPr>
+                <w:rFonts w:ascii="Cambria Math" w:hAnsi="Cambria Math" w:cs="Times New Roman"/>
+                <w:lang w:val="en-US"/>
+              </w:rPr>
+              <m:t>f</m:t>
+            </m:r>
+          </m:e>
+          <m:sub>
+            <m:r>
+              <w:rPr>
+                <w:rFonts w:ascii="Cambria Math" w:hAnsi="Cambria Math" w:cs="Times New Roman"/>
+                <w:lang w:val="en-US"/>
+              </w:rPr>
+              <m:t>θ</m:t>
+            </m:r>
+            <m:r>
+              <m:rPr>
+                <m:sty m:val="p"/>
+              </m:rPr>
+              <w:rPr>
+                <w:rFonts w:ascii="Cambria Math" w:hAnsi="Cambria Math" w:cs="Times New Roman" w:hint="eastAsia"/>
+                <w:lang w:val="en-US"/>
+              </w:rPr>
+              <m:t>,</m:t>
+            </m:r>
+            <m:r>
+              <m:rPr>
+                <m:sty m:val="p"/>
+              </m:rPr>
+              <w:rPr>
+                <w:rFonts w:ascii="Cambria Math" w:hAnsi="Cambria Math" w:cs="Times New Roman" w:hint="eastAsia"/>
+                <w:lang w:val="en-US"/>
+              </w:rPr>
+              <m:t>σ</m:t>
+            </m:r>
+          </m:sub>
+          <m:sup>
+            <m:r>
+              <w:rPr>
+                <w:rFonts w:ascii="Cambria Math" w:hAnsi="Cambria Math" w:cs="Times New Roman"/>
+                <w:lang w:val="en-US"/>
+              </w:rPr>
+              <m:t>e</m:t>
+            </m:r>
+          </m:sup>
+        </m:sSubSup>
+      </m:oMath>
+      <w:r>
+        <w:rPr>
+          <w:rFonts w:ascii="Times New Roman" w:hAnsi="Times New Roman" w:cs="Times New Roman"/>
+          <w:lang w:val="en-US"/>
+        </w:rPr>
+        <w:t xml:space="preserve"> and </w:t>
+      </w:r>
+      <m:oMath>
+        <m:sSubSup>
+          <m:sSubSupPr>
+            <m:ctrlPr>
+              <w:rPr>
+                <w:rFonts w:ascii="Cambria Math" w:hAnsi="Cambria Math" w:cs="Times New Roman"/>
+                <w:i/>
+                <w:lang w:val="en-US"/>
+              </w:rPr>
+            </m:ctrlPr>
+          </m:sSubSupPr>
+          <m:e>
+            <m:r>
+              <w:rPr>
+                <w:rFonts w:ascii="Cambria Math" w:hAnsi="Cambria Math" w:cs="Times New Roman"/>
+                <w:lang w:val="en-US"/>
+              </w:rPr>
+              <m:t>f</m:t>
+            </m:r>
+          </m:e>
+          <m:sub>
+            <m:r>
+              <w:rPr>
+                <w:rFonts w:ascii="Cambria Math" w:hAnsi="Cambria Math" w:cs="Times New Roman"/>
+                <w:lang w:val="en-US"/>
+              </w:rPr>
+              <m:t>θ</m:t>
+            </m:r>
+            <m:r>
+              <m:rPr>
+                <m:sty m:val="p"/>
+              </m:rPr>
+              <w:rPr>
+                <w:rFonts w:ascii="Cambria Math" w:hAnsi="Cambria Math" w:cs="Times New Roman" w:hint="eastAsia"/>
+                <w:lang w:val="en-US"/>
+              </w:rPr>
+              <m:t>,</m:t>
+            </m:r>
+            <m:r>
+              <m:rPr>
+                <m:sty m:val="p"/>
+              </m:rPr>
+              <w:rPr>
+                <w:rFonts w:ascii="Cambria Math" w:hAnsi="Cambria Math" w:cs="Times New Roman" w:hint="eastAsia"/>
+                <w:lang w:val="en-US"/>
+              </w:rPr>
+              <m:t>σ</m:t>
+            </m:r>
+          </m:sub>
+          <m:sup>
+            <m:r>
+              <w:rPr>
+                <w:rFonts w:ascii="Cambria Math" w:hAnsi="Cambria Math" w:cs="Times New Roman"/>
+                <w:lang w:val="en-US"/>
+              </w:rPr>
+              <m:t>o</m:t>
+            </m:r>
+          </m:sup>
+        </m:sSubSup>
+      </m:oMath>
+      <w:r>
+        <w:rPr>
+          <w:rFonts w:ascii="Times New Roman" w:hAnsi="Times New Roman" w:cs="Times New Roman"/>
+          <w:lang w:val="en-US"/>
+        </w:rPr>
+        <w:t xml:space="preserve"> </w:t>
+      </w:r>
+      <w:r>
+        <w:rPr>
+          <w:rFonts w:ascii="Times New Roman" w:hAnsi="Times New Roman" w:cs="Times New Roman"/>
+          <w:lang w:val="en-US"/>
+        </w:rPr>
+        <w:t xml:space="preserve">are </w:t>
+      </w:r>
+      <w:r>
+        <w:rPr>
+          <w:rFonts w:ascii="Times New Roman" w:hAnsi="Times New Roman" w:cs="Times New Roman"/>
+          <w:lang w:val="en-US"/>
+        </w:rPr>
+        <w:t xml:space="preserve">functions of even and odd symmetric filters at orientation </w:t>
+      </w:r>
+      <m:oMath>
+        <m:r>
+          <w:rPr>
+            <w:rFonts w:ascii="Cambria Math" w:hAnsi="Cambria Math" w:cs="Times New Roman"/>
+            <w:lang w:val="en-US"/>
+          </w:rPr>
+          <m:t>θ</m:t>
+        </m:r>
+      </m:oMath>
+      <w:r>
+        <w:rPr>
+          <w:rFonts w:ascii="Times New Roman" w:hAnsi="Times New Roman" w:cs="Times New Roman"/>
+          <w:lang w:val="en-US"/>
+        </w:rPr>
+        <w:t xml:space="preserve"> and scale </w:t>
+      </w:r>
+      <m:oMath>
+        <m:r>
+          <m:rPr>
+            <m:sty m:val="p"/>
+          </m:rPr>
+          <w:rPr>
+            <w:rFonts w:ascii="Cambria Math" w:hAnsi="Cambria Math" w:cs="Times New Roman" w:hint="eastAsia"/>
+            <w:lang w:val="en-US"/>
+          </w:rPr>
+          <m:t>σ</m:t>
+        </m:r>
+      </m:oMath>
+      <w:r>
+        <w:rPr>
+          <w:rFonts w:ascii="Times New Roman" w:hAnsi="Times New Roman" w:cs="Times New Roman"/>
+          <w:lang w:val="en-US"/>
+        </w:rPr>
+        <w:t xml:space="preserve">. </w:t>
+      </w:r>
+      <w:r>
+        <w:rPr>
+          <w:rFonts w:ascii="Times New Roman" w:hAnsi="Times New Roman" w:cs="Times New Roman"/>
+          <w:lang w:val="en-US"/>
+        </w:rPr>
+        <w:t xml:space="preserve">According to Martin et. al. [7], </w:t>
+      </w:r>
+      <w:r>
+        <w:rPr>
+          <w:rFonts w:ascii="Times New Roman" w:hAnsi="Times New Roman" w:cs="Times New Roman"/>
+          <w:lang w:val="en-US"/>
+        </w:rPr>
+        <w:t xml:space="preserve">the even-symmetric filter is a Gaussian second-derivative, while the corresponding odd one is its Hilbert transform. For more details, please check [7], </w:t>
+      </w:r>
+      <w:proofErr w:type="gramStart"/>
+      <w:r>
+        <w:rPr>
+          <w:rFonts w:ascii="Times New Roman" w:hAnsi="Times New Roman" w:cs="Times New Roman"/>
+          <w:lang w:val="en-US"/>
+        </w:rPr>
+        <w:t>[ ]</w:t>
+      </w:r>
+      <w:proofErr w:type="gramEnd"/>
+      <w:r>
+        <w:rPr>
+          <w:rFonts w:ascii="Times New Roman" w:hAnsi="Times New Roman" w:cs="Times New Roman"/>
+          <w:lang w:val="en-US"/>
+        </w:rPr>
+        <w:t>, and [ ].</w:t>
+      </w:r>
+      <w:r>
+        <w:rPr>
+          <w:rFonts w:ascii="Times New Roman" w:hAnsi="Times New Roman" w:cs="Times New Roman"/>
+          <w:lang w:val="en-US"/>
+        </w:rPr>
+        <w:t xml:space="preserve"> In short, this equation</w:t>
+      </w:r>
+      <w:r>
+        <w:rPr>
+          <w:rFonts w:ascii="Times New Roman" w:hAnsi="Times New Roman" w:cs="Times New Roman"/>
+          <w:lang w:val="en-US"/>
+        </w:rPr>
+        <w:t>, as a standard means,</w:t>
+      </w:r>
+      <w:r>
+        <w:rPr>
+          <w:rFonts w:ascii="Times New Roman" w:hAnsi="Times New Roman" w:cs="Times New Roman"/>
+          <w:lang w:val="en-US"/>
+        </w:rPr>
+        <w:t xml:space="preserve"> is used to </w:t>
+      </w:r>
+      <w:r>
+        <w:rPr>
+          <w:rFonts w:ascii="Times New Roman" w:hAnsi="Times New Roman" w:cs="Times New Roman"/>
+          <w:lang w:val="en-US"/>
+        </w:rPr>
+        <w:t xml:space="preserve">detect and localize composite edges </w:t>
+      </w:r>
+      <w:proofErr w:type="gramStart"/>
+      <w:r>
+        <w:rPr>
+          <w:rFonts w:ascii="Times New Roman" w:hAnsi="Times New Roman" w:cs="Times New Roman"/>
+          <w:lang w:val="en-US"/>
+        </w:rPr>
+        <w:t>[ ]</w:t>
+      </w:r>
+      <w:proofErr w:type="gramEnd"/>
+      <w:r>
+        <w:rPr>
+          <w:rFonts w:ascii="Times New Roman" w:hAnsi="Times New Roman" w:cs="Times New Roman"/>
+          <w:lang w:val="en-US"/>
+        </w:rPr>
+        <w:t>.</w:t>
+      </w:r>
+    </w:p>
+    <w:p>
+      <w:pPr>
+        <w:jc w:val="both"/>
+        <w:rPr>
+          <w:rFonts w:ascii="Times New Roman" w:hAnsi="Times New Roman" w:cs="Times New Roman"/>
+          <w:lang w:val="en-US"/>
+        </w:rPr>
+      </w:pPr>
+    </w:p>
+    <w:p>
+      <w:pPr>
+        <w:jc w:val="both"/>
+        <w:rPr>
+          <w:rFonts w:ascii="Times New Roman" w:hAnsi="Times New Roman" w:cs="Times New Roman"/>
+          <w:lang w:val="en-US"/>
+        </w:rPr>
+      </w:pPr>
+      <w:r>
+        <w:rPr>
+          <w:rFonts w:ascii="Times New Roman" w:hAnsi="Times New Roman" w:cs="Times New Roman"/>
+          <w:lang w:val="en-US"/>
+        </w:rPr>
+        <w:t xml:space="preserve">Then, </w:t>
+      </w:r>
+      <w:r>
+        <w:rPr>
+          <w:rFonts w:ascii="Times New Roman" w:hAnsi="Times New Roman" w:cs="Times New Roman"/>
+          <w:lang w:val="en-US"/>
+        </w:rPr>
+        <w:t xml:space="preserve">the second core </w:t>
+      </w:r>
+      <w:r>
+        <w:rPr>
+          <w:rFonts w:ascii="Times New Roman" w:hAnsi="Times New Roman" w:cs="Times New Roman"/>
+          <w:lang w:val="en-US"/>
+        </w:rPr>
+        <w:t xml:space="preserve">in the </w:t>
+      </w:r>
+      <w:proofErr w:type="spellStart"/>
+      <w:r>
+        <w:rPr>
+          <w:rFonts w:ascii="Times New Roman" w:hAnsi="Times New Roman" w:cs="Times New Roman"/>
+          <w:lang w:val="en-US"/>
+        </w:rPr>
+        <w:t>Pb</w:t>
+      </w:r>
+      <w:proofErr w:type="spellEnd"/>
+      <w:r>
+        <w:rPr>
+          <w:rFonts w:ascii="Times New Roman" w:hAnsi="Times New Roman" w:cs="Times New Roman"/>
+          <w:lang w:val="en-US"/>
+        </w:rPr>
+        <w:t xml:space="preserve"> edge detector implementation is the gradient-based features. </w:t>
+      </w:r>
+      <w:r>
+        <w:rPr>
+          <w:rFonts w:ascii="Times New Roman" w:hAnsi="Times New Roman" w:cs="Times New Roman"/>
+          <w:lang w:val="en-US"/>
+        </w:rPr>
+        <w:t>T</w:t>
+      </w:r>
+      <w:r>
+        <w:rPr>
+          <w:rFonts w:ascii="Times New Roman" w:hAnsi="Times New Roman" w:cs="Times New Roman"/>
+          <w:lang w:val="en-US"/>
+        </w:rPr>
+        <w:t xml:space="preserve">hey are used to treat color, </w:t>
+      </w:r>
+      <w:r>
+        <w:rPr>
+          <w:rFonts w:ascii="Times New Roman" w:hAnsi="Times New Roman" w:cs="Times New Roman"/>
+          <w:lang w:val="en-US"/>
+        </w:rPr>
+        <w:t>texture</w:t>
+      </w:r>
+      <w:r>
+        <w:rPr>
+          <w:rFonts w:ascii="Times New Roman" w:hAnsi="Times New Roman" w:cs="Times New Roman"/>
+          <w:lang w:val="en-US"/>
+        </w:rPr>
+        <w:t>, and also brightness</w:t>
+      </w:r>
+      <w:r>
+        <w:rPr>
+          <w:rFonts w:ascii="Times New Roman" w:hAnsi="Times New Roman" w:cs="Times New Roman"/>
+          <w:lang w:val="en-US"/>
+        </w:rPr>
+        <w:t xml:space="preserve">. </w:t>
+      </w:r>
+      <w:r>
+        <w:rPr>
+          <w:rFonts w:ascii="Times New Roman" w:hAnsi="Times New Roman" w:cs="Times New Roman"/>
+          <w:lang w:val="en-US"/>
+        </w:rPr>
+        <w:t xml:space="preserve">Martin et. al. [7] </w:t>
+      </w:r>
+      <w:r>
+        <w:rPr>
+          <w:rFonts w:ascii="Times New Roman" w:hAnsi="Times New Roman" w:cs="Times New Roman"/>
+          <w:lang w:val="en-US"/>
+        </w:rPr>
+        <w:t>used</w:t>
+      </w:r>
+      <w:r>
+        <w:rPr>
+          <w:rFonts w:ascii="Times New Roman" w:hAnsi="Times New Roman" w:cs="Times New Roman"/>
+          <w:lang w:val="en-US"/>
+        </w:rPr>
+        <w:t xml:space="preserve"> </w:t>
+      </w:r>
+      <w:r>
+        <w:rPr>
+          <w:rFonts w:ascii="Times New Roman" w:hAnsi="Times New Roman" w:cs="Times New Roman"/>
+          <w:lang w:val="en-US"/>
+        </w:rPr>
+        <w:t xml:space="preserve">the following </w:t>
+      </w:r>
+      <w:r>
+        <w:rPr>
+          <w:rFonts w:ascii="Times New Roman" w:hAnsi="Times New Roman" w:cs="Times New Roman"/>
+          <w:lang w:val="en-US"/>
+        </w:rPr>
+        <w:t>formula to calculate the</w:t>
+      </w:r>
+      <w:r>
+        <w:rPr>
+          <w:rFonts w:ascii="Times New Roman" w:hAnsi="Times New Roman" w:cs="Times New Roman"/>
+          <w:lang w:val="en-US"/>
+        </w:rPr>
+        <w:t xml:space="preserve"> local</w:t>
+      </w:r>
+      <w:r>
+        <w:rPr>
+          <w:rFonts w:ascii="Times New Roman" w:hAnsi="Times New Roman" w:cs="Times New Roman"/>
+          <w:lang w:val="en-US"/>
+        </w:rPr>
+        <w:t xml:space="preserve"> gradiences for each of these features:</w:t>
+      </w:r>
+    </w:p>
+    <w:p>
+      <w:pPr>
+        <w:jc w:val="both"/>
+        <w:rPr>
+          <w:rFonts w:ascii="Times New Roman" w:hAnsi="Times New Roman" w:cs="Times New Roman"/>
+        </w:rPr>
+      </w:pPr>
+      <m:oMathPara>
+        <m:oMath>
+          <m:sSup>
+            <m:sSupPr>
+              <m:ctrlPr>
+                <w:rPr>
+                  <w:rFonts w:ascii="Cambria Math" w:hAnsi="Cambria Math" w:cs="Times New Roman"/>
+                </w:rPr>
+              </m:ctrlPr>
+            </m:sSupPr>
+            <m:e>
+              <m:r>
+                <w:rPr>
+                  <w:rFonts w:ascii="Cambria Math" w:hAnsi="Cambria Math" w:cs="Times New Roman"/>
+                </w:rPr>
+                <m:t>χ</m:t>
+              </m:r>
+            </m:e>
+            <m:sup>
+              <m:r>
+                <w:rPr>
+                  <w:rFonts w:ascii="Cambria Math" w:hAnsi="Cambria Math" w:cs="Times New Roman"/>
+                </w:rPr>
+                <m:t>2</m:t>
+              </m:r>
+            </m:sup>
+          </m:sSup>
+          <m:d>
+            <m:dPr>
+              <m:ctrlPr>
+                <w:rPr>
+                  <w:rFonts w:ascii="Cambria Math" w:hAnsi="Cambria Math" w:cs="Times New Roman"/>
+                  <w:i/>
+                </w:rPr>
+              </m:ctrlPr>
+            </m:dPr>
+            <m:e>
+              <m:r>
+                <w:rPr>
+                  <w:rFonts w:ascii="Cambria Math" w:hAnsi="Cambria Math" w:cs="Times New Roman"/>
+                </w:rPr>
+                <m:t>g,h</m:t>
+              </m:r>
+            </m:e>
+          </m:d>
+          <m:r>
+            <w:rPr>
+              <w:rFonts w:ascii="Cambria Math" w:hAnsi="Cambria Math" w:cs="Times New Roman"/>
+            </w:rPr>
+            <m:t>=</m:t>
+          </m:r>
+          <m:f>
+            <m:fPr>
+              <m:ctrlPr>
+                <w:rPr>
+                  <w:rFonts w:ascii="Cambria Math" w:hAnsi="Cambria Math" w:cs="Times New Roman"/>
+                  <w:i/>
+                </w:rPr>
+              </m:ctrlPr>
+            </m:fPr>
+            <m:num>
+              <m:r>
+                <w:rPr>
+                  <w:rFonts w:ascii="Cambria Math" w:hAnsi="Cambria Math" w:cs="Times New Roman"/>
+                </w:rPr>
+                <m:t>1</m:t>
+              </m:r>
+            </m:num>
+            <m:den>
+              <m:r>
+                <w:rPr>
+                  <w:rFonts w:ascii="Cambria Math" w:hAnsi="Cambria Math" w:cs="Times New Roman"/>
+                </w:rPr>
+                <m:t>2</m:t>
+              </m:r>
+            </m:den>
+          </m:f>
+          <m:nary>
+            <m:naryPr>
+              <m:chr m:val="∑"/>
+              <m:limLoc m:val="undOvr"/>
+              <m:supHide m:val="1"/>
+              <m:ctrlPr>
+                <w:rPr>
+                  <w:rFonts w:ascii="Cambria Math" w:hAnsi="Cambria Math" w:cs="Times New Roman"/>
+                  <w:i/>
+                </w:rPr>
+              </m:ctrlPr>
+            </m:naryPr>
+            <m:sub>
+              <m:r>
+                <w:rPr>
+                  <w:rFonts w:ascii="Cambria Math" w:hAnsi="Cambria Math" w:cs="Times New Roman"/>
+                </w:rPr>
+                <m:t>i</m:t>
+              </m:r>
+            </m:sub>
+            <m:sup/>
+            <m:e>
+              <m:f>
+                <m:fPr>
+                  <m:ctrlPr>
+                    <w:rPr>
+                      <w:rFonts w:ascii="Cambria Math" w:hAnsi="Cambria Math" w:cs="Times New Roman"/>
+                      <w:i/>
+                    </w:rPr>
+                  </m:ctrlPr>
+                </m:fPr>
+                <m:num>
+                  <m:sSup>
+                    <m:sSupPr>
+                      <m:ctrlPr>
+                        <w:rPr>
+                          <w:rFonts w:ascii="Cambria Math" w:hAnsi="Cambria Math" w:cs="Times New Roman"/>
+                          <w:i/>
+                        </w:rPr>
+                      </m:ctrlPr>
+                    </m:sSupPr>
+                    <m:e>
+                      <m:r>
+                        <w:rPr>
+                          <w:rFonts w:ascii="Cambria Math" w:hAnsi="Cambria Math" w:cs="Times New Roman"/>
+                        </w:rPr>
+                        <m:t>(</m:t>
+                      </m:r>
+                      <m:sSub>
+                        <m:sSubPr>
+                          <m:ctrlPr>
+                            <w:rPr>
+                              <w:rFonts w:ascii="Cambria Math" w:hAnsi="Cambria Math" w:cs="Times New Roman"/>
+                              <w:i/>
+                            </w:rPr>
+                          </m:ctrlPr>
+                        </m:sSubPr>
+                        <m:e>
+                          <m:r>
+                            <w:rPr>
+                              <w:rFonts w:ascii="Cambria Math" w:hAnsi="Cambria Math" w:cs="Times New Roman"/>
+                            </w:rPr>
+                            <m:t>g</m:t>
+                          </m:r>
+                        </m:e>
+                        <m:sub>
+                          <m:r>
+                            <w:rPr>
+                              <w:rFonts w:ascii="Cambria Math" w:hAnsi="Cambria Math" w:cs="Times New Roman"/>
+                            </w:rPr>
+                            <m:t>i</m:t>
+                          </m:r>
+                        </m:sub>
+                      </m:sSub>
+                      <m:r>
+                        <w:rPr>
+                          <w:rFonts w:ascii="Cambria Math" w:hAnsi="Cambria Math" w:cs="Times New Roman"/>
+                        </w:rPr>
+                        <m:t>-</m:t>
+                      </m:r>
+                      <m:sSub>
+                        <m:sSubPr>
+                          <m:ctrlPr>
+                            <w:rPr>
+                              <w:rFonts w:ascii="Cambria Math" w:hAnsi="Cambria Math" w:cs="Times New Roman"/>
+                              <w:i/>
+                            </w:rPr>
+                          </m:ctrlPr>
+                        </m:sSubPr>
+                        <m:e>
+                          <m:r>
+                            <w:rPr>
+                              <w:rFonts w:ascii="Cambria Math" w:hAnsi="Cambria Math" w:cs="Times New Roman"/>
+                            </w:rPr>
+                            <m:t>h</m:t>
+                          </m:r>
+                        </m:e>
+                        <m:sub>
+                          <m:r>
+                            <w:rPr>
+                              <w:rFonts w:ascii="Cambria Math" w:hAnsi="Cambria Math" w:cs="Times New Roman"/>
+                            </w:rPr>
+                            <m:t>i</m:t>
+                          </m:r>
+                        </m:sub>
+                      </m:sSub>
+                      <m:r>
+                        <w:rPr>
+                          <w:rFonts w:ascii="Cambria Math" w:hAnsi="Cambria Math" w:cs="Times New Roman"/>
+                        </w:rPr>
+                        <m:t>)</m:t>
+                      </m:r>
+                    </m:e>
+                    <m:sup>
+                      <m:r>
+                        <w:rPr>
+                          <w:rFonts w:ascii="Cambria Math" w:hAnsi="Cambria Math" w:cs="Times New Roman"/>
+                        </w:rPr>
+                        <m:t>2</m:t>
+                      </m:r>
+                    </m:sup>
+                  </m:sSup>
+                </m:num>
+                <m:den>
+                  <m:sSub>
+                    <m:sSubPr>
+                      <m:ctrlPr>
+                        <w:rPr>
+                          <w:rFonts w:ascii="Cambria Math" w:hAnsi="Cambria Math" w:cs="Times New Roman"/>
+                          <w:i/>
+                        </w:rPr>
+                      </m:ctrlPr>
+                    </m:sSubPr>
+                    <m:e>
+                      <m:r>
+                        <w:rPr>
+                          <w:rFonts w:ascii="Cambria Math" w:hAnsi="Cambria Math" w:cs="Times New Roman"/>
+                        </w:rPr>
+                        <m:t>g</m:t>
+                      </m:r>
+                    </m:e>
+                    <m:sub>
+                      <m:r>
+                        <w:rPr>
+                          <w:rFonts w:ascii="Cambria Math" w:hAnsi="Cambria Math" w:cs="Times New Roman"/>
+                        </w:rPr>
+                        <m:t>i</m:t>
+                      </m:r>
+                    </m:sub>
+                  </m:sSub>
+                  <m:r>
+                    <w:rPr>
+                      <w:rFonts w:ascii="Cambria Math" w:hAnsi="Cambria Math" w:cs="Times New Roman"/>
+                    </w:rPr>
+                    <m:t>+</m:t>
+                  </m:r>
+                  <m:sSub>
+                    <m:sSubPr>
+                      <m:ctrlPr>
+                        <w:rPr>
+                          <w:rFonts w:ascii="Cambria Math" w:hAnsi="Cambria Math" w:cs="Times New Roman"/>
+                          <w:i/>
+                        </w:rPr>
+                      </m:ctrlPr>
+                    </m:sSubPr>
+                    <m:e>
+                      <m:r>
+                        <w:rPr>
+                          <w:rFonts w:ascii="Cambria Math" w:hAnsi="Cambria Math" w:cs="Times New Roman"/>
+                        </w:rPr>
+                        <m:t>h</m:t>
+                      </m:r>
+                    </m:e>
+                    <m:sub>
+                      <m:r>
+                        <w:rPr>
+                          <w:rFonts w:ascii="Cambria Math" w:hAnsi="Cambria Math" w:cs="Times New Roman"/>
+                        </w:rPr>
+                        <m:t>i</m:t>
+                      </m:r>
+                    </m:sub>
+                  </m:sSub>
+                </m:den>
+              </m:f>
+            </m:e>
+          </m:nary>
+        </m:oMath>
+      </m:oMathPara>
+    </w:p>
+    <w:p>
+      <w:pPr>
+        <w:jc w:val="both"/>
+        <w:rPr>
+          <w:rFonts w:ascii="Times New Roman" w:hAnsi="Times New Roman" w:cs="Times New Roman"/>
+          <w:lang w:val="en-US"/>
+        </w:rPr>
+      </w:pPr>
+      <w:r>
+        <w:rPr>
+          <w:rFonts w:ascii="Times New Roman" w:hAnsi="Times New Roman" w:cs="Times New Roman"/>
+          <w:lang w:val="en-US"/>
+        </w:rPr>
+        <w:t xml:space="preserve">The motivation is to use a </w:t>
+      </w:r>
+      <w:r>
+        <w:rPr>
+          <w:rFonts w:ascii="Times New Roman" w:hAnsi="Times New Roman" w:cs="Times New Roman"/>
+          <w:lang w:val="en-US"/>
+        </w:rPr>
+        <w:t xml:space="preserve">circle with two half equal discs and center the circle at each </w:t>
+      </w:r>
+      <w:r>
+        <w:rPr>
+          <w:rFonts w:ascii="Times New Roman" w:hAnsi="Times New Roman" w:cs="Times New Roman"/>
+          <w:lang w:val="en-US"/>
+        </w:rPr>
+        <w:t xml:space="preserve">pixel. Then, a diameter at a certain orientation </w:t>
+      </w:r>
+      <w:r>
+        <w:rPr>
+          <w:rFonts w:ascii="Times New Roman" w:hAnsi="Times New Roman" w:cs="Times New Roman"/>
+          <w:lang w:val="en-US"/>
+        </w:rPr>
+        <w:t>will be</w:t>
+      </w:r>
+      <w:r>
+        <w:rPr>
+          <w:rFonts w:ascii="Times New Roman" w:hAnsi="Times New Roman" w:cs="Times New Roman"/>
+          <w:lang w:val="en-US"/>
+        </w:rPr>
+        <w:t xml:space="preserve"> the edge between the two discs</w:t>
+      </w:r>
+      <w:r>
+        <w:rPr>
+          <w:rFonts w:ascii="Times New Roman" w:hAnsi="Times New Roman" w:cs="Times New Roman"/>
+          <w:lang w:val="en-US"/>
+        </w:rPr>
+        <w:t xml:space="preserve">. </w:t>
+      </w:r>
+      <w:r>
+        <w:rPr>
+          <w:rFonts w:ascii="Times New Roman" w:hAnsi="Times New Roman" w:cs="Times New Roman"/>
+          <w:lang w:val="en-US"/>
+        </w:rPr>
+        <w:t xml:space="preserve">The user can then set the number of bins in each </w:t>
+      </w:r>
+      <w:r>
+        <w:rPr>
+          <w:rFonts w:ascii="Times New Roman" w:hAnsi="Times New Roman" w:cs="Times New Roman"/>
+          <w:lang w:val="en-US"/>
+        </w:rPr>
+        <w:t xml:space="preserve">disc and calculate the values for each pair of bins from the two discs. The </w:t>
+      </w:r>
+      <m:oMath>
+        <m:sSub>
+          <m:sSubPr>
+            <m:ctrlPr>
+              <w:rPr>
+                <w:rFonts w:ascii="Cambria Math" w:hAnsi="Cambria Math" w:cs="Times New Roman"/>
+                <w:i/>
+              </w:rPr>
+            </m:ctrlPr>
+          </m:sSubPr>
+          <m:e>
+            <m:r>
+              <w:rPr>
+                <w:rFonts w:ascii="Cambria Math" w:hAnsi="Cambria Math" w:cs="Times New Roman"/>
+              </w:rPr>
+              <m:t>g</m:t>
+            </m:r>
+          </m:e>
+          <m:sub>
+            <m:r>
+              <w:rPr>
+                <w:rFonts w:ascii="Cambria Math" w:hAnsi="Cambria Math" w:cs="Times New Roman"/>
+              </w:rPr>
+              <m:t>i</m:t>
+            </m:r>
+          </m:sub>
+        </m:sSub>
+      </m:oMath>
+      <w:r>
+        <w:rPr>
+          <w:rFonts w:ascii="Times New Roman" w:hAnsi="Times New Roman" w:cs="Times New Roman"/>
+        </w:rPr>
+        <w:t xml:space="preserve"> and </w:t>
+      </w:r>
+      <m:oMath>
+        <m:sSub>
+          <m:sSubPr>
+            <m:ctrlPr>
+              <w:rPr>
+                <w:rFonts w:ascii="Cambria Math" w:hAnsi="Cambria Math" w:cs="Times New Roman"/>
+                <w:i/>
+              </w:rPr>
+            </m:ctrlPr>
+          </m:sSubPr>
+          <m:e>
+            <m:r>
+              <w:rPr>
+                <w:rFonts w:ascii="Cambria Math" w:hAnsi="Cambria Math" w:cs="Times New Roman"/>
+              </w:rPr>
+              <m:t>h</m:t>
+            </m:r>
+          </m:e>
+          <m:sub>
+            <m:r>
+              <w:rPr>
+                <w:rFonts w:ascii="Cambria Math" w:hAnsi="Cambria Math" w:cs="Times New Roman"/>
+              </w:rPr>
+              <m:t>i</m:t>
+            </m:r>
+          </m:sub>
+        </m:sSub>
+      </m:oMath>
+      <w:r>
+        <w:rPr>
+          <w:rFonts w:ascii="Times New Roman" w:hAnsi="Times New Roman" w:cs="Times New Roman"/>
+        </w:rPr>
+        <w:t xml:space="preserve"> are the values of the </w:t>
+      </w:r>
+      <m:oMath>
+        <m:r>
+          <w:rPr>
+            <w:rFonts w:ascii="Cambria Math" w:hAnsi="Cambria Math" w:cs="Times New Roman"/>
+          </w:rPr>
+          <m:t>ith</m:t>
+        </m:r>
+      </m:oMath>
+      <w:r>
+        <w:rPr>
+          <w:rFonts w:ascii="Times New Roman" w:hAnsi="Times New Roman" w:cs="Times New Roman"/>
+        </w:rPr>
+        <w:t xml:space="preserve"> bins from the two discs</w:t>
+      </w:r>
+      <w:r>
+        <w:rPr>
+          <w:rFonts w:ascii="Times New Roman" w:hAnsi="Times New Roman" w:cs="Times New Roman"/>
+        </w:rPr>
+        <w:t>. The re</w:t>
+      </w:r>
+      <w:r>
+        <w:rPr>
+          <w:rFonts w:ascii="Times New Roman" w:hAnsi="Times New Roman" w:cs="Times New Roman"/>
+        </w:rPr>
+        <w:t xml:space="preserve">sulting value will summarize the local </w:t>
+      </w:r>
+      <w:r>
+        <w:rPr>
+          <w:rFonts w:ascii="Times New Roman" w:hAnsi="Times New Roman" w:cs="Times New Roman"/>
+        </w:rPr>
+        <w:t>feature for that pixel.</w:t>
+      </w:r>
+      <w:r>
+        <w:rPr>
+          <w:rFonts w:ascii="Times New Roman" w:hAnsi="Times New Roman" w:cs="Times New Roman"/>
+        </w:rPr>
+        <w:t xml:space="preserve"> The above equation will then be used to </w:t>
+      </w:r>
+      <w:r>
+        <w:rPr>
+          <w:rFonts w:ascii="Times New Roman" w:hAnsi="Times New Roman" w:cs="Times New Roman"/>
+        </w:rPr>
+        <w:t>individually calculate for color gradient (CG)</w:t>
+      </w:r>
+      <w:r>
+        <w:rPr>
+          <w:rFonts w:ascii="Times New Roman" w:hAnsi="Times New Roman" w:cs="Times New Roman"/>
+        </w:rPr>
+        <w:t>, texture</w:t>
+      </w:r>
+      <w:r>
+        <w:rPr>
+          <w:rFonts w:ascii="Times New Roman" w:hAnsi="Times New Roman" w:cs="Times New Roman"/>
+        </w:rPr>
+        <w:t xml:space="preserve"> gradient (TG)</w:t>
+      </w:r>
+      <w:r>
+        <w:rPr>
+          <w:rFonts w:ascii="Times New Roman" w:hAnsi="Times New Roman" w:cs="Times New Roman"/>
+        </w:rPr>
+        <w:t>, and brightness</w:t>
+      </w:r>
+      <w:r>
+        <w:rPr>
+          <w:rFonts w:ascii="Times New Roman" w:hAnsi="Times New Roman" w:cs="Times New Roman"/>
+        </w:rPr>
+        <w:t xml:space="preserve"> gradient (BG)</w:t>
+      </w:r>
+      <w:r>
+        <w:rPr>
+          <w:rFonts w:ascii="Times New Roman" w:hAnsi="Times New Roman" w:cs="Times New Roman"/>
+        </w:rPr>
+        <w:t>.</w:t>
+      </w:r>
+    </w:p>
+    <w:p>
+      <w:pPr>
+        <w:jc w:val="both"/>
+        <w:rPr>
+          <w:rFonts w:ascii="Times New Roman" w:hAnsi="Times New Roman" w:cs="Times New Roman"/>
+          <w:lang w:val="en-US"/>
+        </w:rPr>
+      </w:pPr>
+    </w:p>
+    <w:p>
+      <w:pPr>
+        <w:jc w:val="both"/>
+        <w:rPr>
+          <w:rFonts w:ascii="Times New Roman" w:hAnsi="Times New Roman" w:cs="Times New Roman"/>
+          <w:lang w:val="en-US"/>
+        </w:rPr>
+      </w:pPr>
+      <w:r>
+        <w:rPr>
+          <w:rFonts w:ascii="Times New Roman" w:hAnsi="Times New Roman" w:cs="Times New Roman"/>
+          <w:lang w:val="en-US"/>
+        </w:rPr>
+        <w:t xml:space="preserve">To put all the </w:t>
+      </w:r>
+      <w:r>
+        <w:rPr>
+          <w:rFonts w:ascii="Times New Roman" w:hAnsi="Times New Roman" w:cs="Times New Roman"/>
+          <w:lang w:val="en-US"/>
+        </w:rPr>
+        <w:t>above equations</w:t>
+      </w:r>
+      <w:r>
+        <w:rPr>
+          <w:rFonts w:ascii="Times New Roman" w:hAnsi="Times New Roman" w:cs="Times New Roman"/>
+          <w:lang w:val="en-US"/>
+        </w:rPr>
+        <w:t xml:space="preserve"> (OE, CG, TG, and BG)</w:t>
+      </w:r>
+      <w:r>
+        <w:rPr>
+          <w:rFonts w:ascii="Times New Roman" w:hAnsi="Times New Roman" w:cs="Times New Roman"/>
+          <w:lang w:val="en-US"/>
+        </w:rPr>
+        <w:t xml:space="preserve">, Martin el. al. [7] </w:t>
+      </w:r>
+      <w:r>
+        <w:rPr>
+          <w:rFonts w:ascii="Times New Roman" w:hAnsi="Times New Roman" w:cs="Times New Roman"/>
+          <w:lang w:val="en-US"/>
+        </w:rPr>
+        <w:t xml:space="preserve">considered that </w:t>
+      </w:r>
+      <w:r>
+        <w:rPr>
+          <w:rFonts w:ascii="Times New Roman" w:hAnsi="Times New Roman" w:cs="Times New Roman"/>
+          <w:lang w:val="en-US"/>
+        </w:rPr>
+        <w:t xml:space="preserve">using linear weights </w:t>
+      </w:r>
+      <w:r>
+        <w:rPr>
+          <w:rFonts w:ascii="Times New Roman" w:hAnsi="Times New Roman" w:cs="Times New Roman"/>
+          <w:lang w:val="en-US"/>
+        </w:rPr>
+        <w:t xml:space="preserve">to combine them can be </w:t>
+      </w:r>
+      <w:r>
+        <w:rPr>
+          <w:rFonts w:ascii="Times New Roman" w:hAnsi="Times New Roman" w:cs="Times New Roman"/>
+          <w:lang w:val="en-US"/>
+        </w:rPr>
+        <w:t xml:space="preserve">enough, and they </w:t>
+      </w:r>
+      <w:r>
+        <w:rPr>
+          <w:rFonts w:ascii="Times New Roman" w:hAnsi="Times New Roman" w:cs="Times New Roman"/>
+          <w:lang w:val="en-US"/>
+        </w:rPr>
+        <w:t xml:space="preserve">proposed to use supervised learning </w:t>
+      </w:r>
+      <w:r>
+        <w:rPr>
+          <w:rFonts w:ascii="Times New Roman" w:hAnsi="Times New Roman" w:cs="Times New Roman"/>
+          <w:lang w:val="en-US"/>
+        </w:rPr>
+        <w:t xml:space="preserve">approaches to </w:t>
+      </w:r>
+      <w:r>
+        <w:rPr>
+          <w:rFonts w:ascii="Times New Roman" w:hAnsi="Times New Roman" w:cs="Times New Roman"/>
+          <w:lang w:val="en-US"/>
+        </w:rPr>
+        <w:t xml:space="preserve">learn the weights. </w:t>
+      </w:r>
+      <w:r>
+        <w:rPr>
+          <w:rFonts w:ascii="Times New Roman" w:hAnsi="Times New Roman" w:cs="Times New Roman"/>
+          <w:lang w:val="en-US"/>
+        </w:rPr>
+        <w:t xml:space="preserve">They tested </w:t>
+      </w:r>
+      <w:r>
+        <w:rPr>
+          <w:rFonts w:ascii="Times New Roman" w:hAnsi="Times New Roman" w:cs="Times New Roman"/>
+          <w:lang w:val="en-US"/>
+        </w:rPr>
+        <w:t xml:space="preserve">multiple </w:t>
+      </w:r>
+      <w:r>
+        <w:rPr>
+          <w:rFonts w:ascii="Times New Roman" w:hAnsi="Times New Roman" w:cs="Times New Roman"/>
+          <w:lang w:val="en-US"/>
+        </w:rPr>
+        <w:t xml:space="preserve">models, including </w:t>
+      </w:r>
+      <w:r>
+        <w:rPr>
+          <w:rFonts w:ascii="Times New Roman" w:hAnsi="Times New Roman" w:cs="Times New Roman"/>
+          <w:lang w:val="en-US"/>
+        </w:rPr>
+        <w:t xml:space="preserve">density estimation, classification trees, </w:t>
+      </w:r>
+      <w:r>
+        <w:rPr>
+          <w:rFonts w:ascii="Times New Roman" w:hAnsi="Times New Roman" w:cs="Times New Roman"/>
+          <w:lang w:val="en-US"/>
+        </w:rPr>
+        <w:t xml:space="preserve">logistic regression, hierarchical mixtures of experts, and SVM. As a result, they found </w:t>
+      </w:r>
+      <w:r>
+        <w:rPr>
+          <w:rFonts w:ascii="Times New Roman" w:hAnsi="Times New Roman" w:cs="Times New Roman"/>
+          <w:lang w:val="en-US"/>
+        </w:rPr>
+        <w:t>the weights produced by</w:t>
+      </w:r>
+      <w:r>
+        <w:rPr>
+          <w:rFonts w:ascii="Times New Roman" w:hAnsi="Times New Roman" w:cs="Times New Roman"/>
+          <w:lang w:val="en-US"/>
+        </w:rPr>
+        <w:t xml:space="preserve"> simple </w:t>
+      </w:r>
+      <w:r>
+        <w:rPr>
+          <w:rFonts w:ascii="Times New Roman" w:hAnsi="Times New Roman" w:cs="Times New Roman"/>
+          <w:lang w:val="en-US"/>
+        </w:rPr>
+        <w:t xml:space="preserve">classifiers can perform </w:t>
+      </w:r>
+      <w:r>
+        <w:rPr>
+          <w:rFonts w:ascii="Times New Roman" w:hAnsi="Times New Roman" w:cs="Times New Roman"/>
+          <w:lang w:val="en-US"/>
+        </w:rPr>
+        <w:t>well.</w:t>
+      </w:r>
+      <w:r>
+        <w:rPr>
+          <w:rFonts w:ascii="Times New Roman" w:hAnsi="Times New Roman" w:cs="Times New Roman"/>
+          <w:lang w:val="en-US"/>
+        </w:rPr>
+        <w:t xml:space="preserve"> </w:t>
+      </w:r>
+      <w:r>
+        <w:rPr>
+          <w:rFonts w:ascii="Times New Roman" w:hAnsi="Times New Roman" w:cs="Times New Roman"/>
+          <w:lang w:val="en-US"/>
+        </w:rPr>
+        <w:t xml:space="preserve">The benefits of using </w:t>
+      </w:r>
+      <w:proofErr w:type="spellStart"/>
+      <w:r>
+        <w:rPr>
+          <w:rFonts w:ascii="Times New Roman" w:hAnsi="Times New Roman" w:cs="Times New Roman"/>
+          <w:lang w:val="en-US"/>
+        </w:rPr>
+        <w:t>Pb</w:t>
+      </w:r>
+      <w:proofErr w:type="spellEnd"/>
+      <w:r>
+        <w:rPr>
+          <w:rFonts w:ascii="Times New Roman" w:hAnsi="Times New Roman" w:cs="Times New Roman"/>
+          <w:lang w:val="en-US"/>
+        </w:rPr>
+        <w:t xml:space="preserve"> edge detector </w:t>
+      </w:r>
+      <w:r>
+        <w:rPr>
+          <w:rFonts w:ascii="Times New Roman" w:hAnsi="Times New Roman" w:cs="Times New Roman"/>
+          <w:lang w:val="en-US"/>
+        </w:rPr>
+        <w:t xml:space="preserve">for detecting edges </w:t>
+      </w:r>
+      <w:r>
+        <w:rPr>
+          <w:rFonts w:ascii="Times New Roman" w:hAnsi="Times New Roman" w:cs="Times New Roman"/>
+          <w:lang w:val="en-US"/>
+        </w:rPr>
+        <w:t xml:space="preserve">are to </w:t>
+      </w:r>
+      <w:r>
+        <w:rPr>
+          <w:rFonts w:ascii="Times New Roman" w:hAnsi="Times New Roman" w:cs="Times New Roman"/>
+          <w:lang w:val="en-US"/>
+        </w:rPr>
+        <w:t xml:space="preserve">avoid </w:t>
+      </w:r>
+      <w:r>
+        <w:rPr>
+          <w:rFonts w:ascii="Times New Roman" w:hAnsi="Times New Roman" w:cs="Times New Roman"/>
+          <w:lang w:val="en-US"/>
+        </w:rPr>
+        <w:t xml:space="preserve">relying too much on the brightness feature by traditional algorithms. </w:t>
+      </w:r>
+      <w:r>
+        <w:rPr>
+          <w:rFonts w:ascii="Times New Roman" w:hAnsi="Times New Roman" w:cs="Times New Roman"/>
+          <w:lang w:val="en-US"/>
+        </w:rPr>
+        <w:t>Therefore, incorporating</w:t>
+      </w:r>
+      <w:r>
+        <w:rPr>
+          <w:rFonts w:ascii="Times New Roman" w:hAnsi="Times New Roman" w:cs="Times New Roman"/>
+          <w:lang w:val="en-US"/>
+        </w:rPr>
+        <w:t xml:space="preserve"> the </w:t>
+      </w:r>
+      <w:proofErr w:type="spellStart"/>
+      <w:r>
+        <w:rPr>
+          <w:rFonts w:ascii="Times New Roman" w:hAnsi="Times New Roman" w:cs="Times New Roman"/>
+          <w:lang w:val="en-US"/>
+        </w:rPr>
+        <w:t>Pb</w:t>
+      </w:r>
+      <w:proofErr w:type="spellEnd"/>
+      <w:r>
+        <w:rPr>
+          <w:rFonts w:ascii="Times New Roman" w:hAnsi="Times New Roman" w:cs="Times New Roman"/>
+          <w:lang w:val="en-US"/>
+        </w:rPr>
+        <w:t xml:space="preserve"> detector </w:t>
+      </w:r>
+      <w:r>
+        <w:rPr>
+          <w:rFonts w:ascii="Times New Roman" w:hAnsi="Times New Roman" w:cs="Times New Roman"/>
+          <w:lang w:val="en-US"/>
+        </w:rPr>
+        <w:t xml:space="preserve">in our project can help us </w:t>
+      </w:r>
+      <w:r>
+        <w:rPr>
+          <w:rFonts w:ascii="Times New Roman" w:hAnsi="Times New Roman" w:cs="Times New Roman"/>
+          <w:lang w:val="en-US"/>
+        </w:rPr>
+        <w:t xml:space="preserve">prevent treating </w:t>
+      </w:r>
+      <w:r>
+        <w:rPr>
+          <w:rFonts w:ascii="Times New Roman" w:hAnsi="Times New Roman" w:cs="Times New Roman"/>
+          <w:lang w:val="en-US"/>
+        </w:rPr>
+        <w:t xml:space="preserve">an edge </w:t>
+      </w:r>
+      <w:r>
+        <w:rPr>
+          <w:rFonts w:ascii="Times New Roman" w:hAnsi="Times New Roman" w:cs="Times New Roman"/>
+          <w:lang w:val="en-US"/>
+        </w:rPr>
+        <w:t>inside an object as a boundary.</w:t>
+      </w:r>
+    </w:p>
+    <w:p>
+      <w:pPr>
+        <w:jc w:val="both"/>
+        <w:rPr>
+          <w:rFonts w:ascii="Times New Roman" w:hAnsi="Times New Roman" w:cs="Times New Roman"/>
+          <w:lang w:val="en-US"/>
+        </w:rPr>
+      </w:pPr>
+    </w:p>
+    <w:p>
+      <w:pPr>
+        <w:jc w:val="both"/>
+        <w:rPr>
+          <w:rFonts w:ascii="Times New Roman" w:hAnsi="Times New Roman" w:cs="Times New Roman"/>
+          <w:lang w:val="en-US"/>
+        </w:rPr>
+      </w:pPr>
       <w:bookmarkStart w:id="0" w:name="_GoBack"/>
       <w:bookmarkEnd w:id="0"/>
+    </w:p>
+    <w:p>
+      <w:pPr>
+        <w:rPr>
+          <w:rFonts w:ascii="Times New Roman" w:hAnsi="Times New Roman" w:cs="Times New Roman"/>
+          <w:lang w:val="en-US"/>
+        </w:rPr>
+      </w:pPr>
+    </w:p>
+    <w:p>
+      <w:pPr>
+        <w:rPr>
+          <w:rFonts w:ascii="Times New Roman" w:hAnsi="Times New Roman" w:cs="Times New Roman"/>
+          <w:lang w:val="en-US"/>
+        </w:rPr>
+      </w:pPr>
+      <w:r>
+        <w:rPr>
+          <w:rFonts w:ascii="Times New Roman" w:hAnsi="Times New Roman" w:cs="Times New Roman"/>
+          <w:lang w:val="en-US"/>
+        </w:rPr>
+        <w:t xml:space="preserve">2. </w:t>
+      </w:r>
+      <w:r>
+        <w:rPr>
+          <w:rFonts w:ascii="Times New Roman" w:hAnsi="Times New Roman" w:cs="Times New Roman"/>
+          <w:lang w:val="en-US"/>
+        </w:rPr>
+        <w:t xml:space="preserve">Introduce </w:t>
+      </w:r>
+      <w:proofErr w:type="spellStart"/>
+      <w:r>
+        <w:rPr>
+          <w:rFonts w:ascii="Times New Roman" w:hAnsi="Times New Roman" w:cs="Times New Roman"/>
+          <w:lang w:val="en-US"/>
+        </w:rPr>
+        <w:t>gPb</w:t>
+      </w:r>
+      <w:proofErr w:type="spellEnd"/>
+      <w:r>
+        <w:rPr>
+          <w:rFonts w:ascii="Times New Roman" w:hAnsi="Times New Roman" w:cs="Times New Roman"/>
+          <w:lang w:val="en-US"/>
+        </w:rPr>
+        <w:t xml:space="preserve"> by </w:t>
+      </w:r>
+      <w:proofErr w:type="spellStart"/>
+      <w:r>
+        <w:rPr>
+          <w:rFonts w:ascii="Times New Roman" w:hAnsi="Times New Roman" w:cs="Times New Roman"/>
+          <w:lang w:val="en-US"/>
+        </w:rPr>
+        <w:t>Arbelaez</w:t>
+      </w:r>
+      <w:proofErr w:type="spellEnd"/>
+      <w:r>
+        <w:rPr>
+          <w:rFonts w:ascii="Times New Roman" w:hAnsi="Times New Roman" w:cs="Times New Roman"/>
+          <w:lang w:val="en-US"/>
+        </w:rPr>
+        <w:t xml:space="preserve"> et. al. paper.</w:t>
+      </w:r>
+    </w:p>
+    <w:p>
+      <w:pPr>
+        <w:rPr>
+          <w:rFonts w:ascii="Times New Roman" w:hAnsi="Times New Roman" w:cs="Times New Roman"/>
+          <w:lang w:val="en-US"/>
+        </w:rPr>
+      </w:pPr>
+    </w:p>
+    <w:p>
+      <w:pPr>
+        <w:rPr>
+          <w:rFonts w:ascii="Times New Roman" w:hAnsi="Times New Roman" w:cs="Times New Roman"/>
+          <w:lang w:val="en-US"/>
+        </w:rPr>
+      </w:pPr>
+      <w:r>
+        <w:rPr>
+          <w:rFonts w:ascii="Times New Roman" w:hAnsi="Times New Roman" w:cs="Times New Roman"/>
+          <w:lang w:val="en-US"/>
+        </w:rPr>
+        <w:t>3. Introduce how it helps in our research project.</w:t>
+      </w:r>
     </w:p>
     <w:p>
       <w:pPr>
@@ -777,6 +2701,16 @@
       <w:contextualSpacing/>
     </w:pPr>
   </w:style>
+  <w:style w:type="character" w:styleId="PlaceholderText">
+    <w:name w:val="Placeholder Text"/>
+    <w:basedOn w:val="DefaultParagraphFont"/>
+    <w:uiPriority w:val="99"/>
+    <w:semiHidden/>
+    <w:rsid w:val="00D540EB"/>
+    <w:rPr>
+      <w:color w:val="808080"/>
+    </w:rPr>
+  </w:style>
 </w:styles>
 </file>
 

</xml_diff>

<commit_message>
Added partial work for SLIC, not finished yet.
</commit_message>
<xml_diff>
--- a/report/Pb_Edge_Detector.docx
+++ b/report/Pb_Edge_Detector.docx
@@ -238,7 +238,21 @@
           <w:rFonts w:ascii="Times New Roman" w:hAnsi="Times New Roman" w:cs="Times New Roman"/>
           <w:lang w:val="en-US"/>
         </w:rPr>
-        <w:t xml:space="preserve">solve the edge detection problems, which could not by solved by some traditional </w:t>
+        <w:t xml:space="preserve">solve the edge detection </w:t>
+      </w:r>
+      <w:r>
+        <w:rPr>
+          <w:rFonts w:ascii="Times New Roman" w:hAnsi="Times New Roman" w:cs="Times New Roman"/>
+          <w:lang w:val="en-US"/>
+        </w:rPr>
+        <w:t>difficulties</w:t>
+      </w:r>
+      <w:r>
+        <w:rPr>
+          <w:rFonts w:ascii="Times New Roman" w:hAnsi="Times New Roman" w:cs="Times New Roman"/>
+          <w:lang w:val="en-US"/>
+        </w:rPr>
+        <w:t xml:space="preserve">, which could not by solved by some traditional </w:t>
       </w:r>
       <w:r>
         <w:rPr>
@@ -1896,7 +1910,155 @@
           <w:rFonts w:ascii="Times New Roman" w:hAnsi="Times New Roman" w:cs="Times New Roman"/>
           <w:lang w:val="en-US"/>
         </w:rPr>
-        <w:t xml:space="preserve">relying too much on the brightness feature by traditional algorithms. </w:t>
+        <w:t>relying too much on the brightness feature by traditional algorithms.</w:t>
+      </w:r>
+      <w:r>
+        <w:rPr>
+          <w:rFonts w:ascii="Times New Roman" w:hAnsi="Times New Roman" w:cs="Times New Roman"/>
+          <w:lang w:val="en-US"/>
+        </w:rPr>
+        <w:t xml:space="preserve"> Later,</w:t>
+      </w:r>
+      <w:r>
+        <w:rPr>
+          <w:rFonts w:ascii="Times New Roman" w:hAnsi="Times New Roman" w:cs="Times New Roman"/>
+          <w:lang w:val="en-US"/>
+        </w:rPr>
+        <w:t xml:space="preserve"> </w:t>
+      </w:r>
+      <w:proofErr w:type="spellStart"/>
+      <w:r>
+        <w:rPr>
+          <w:rFonts w:ascii="Times New Roman" w:hAnsi="Times New Roman" w:cs="Times New Roman"/>
+          <w:lang w:val="en-US"/>
+        </w:rPr>
+        <w:t>Arbelaez</w:t>
+      </w:r>
+      <w:proofErr w:type="spellEnd"/>
+      <w:r>
+        <w:rPr>
+          <w:rFonts w:ascii="Times New Roman" w:hAnsi="Times New Roman" w:cs="Times New Roman"/>
+          <w:lang w:val="en-US"/>
+        </w:rPr>
+        <w:t xml:space="preserve"> et. al. </w:t>
+      </w:r>
+      <w:r>
+        <w:rPr>
+          <w:rFonts w:ascii="Times New Roman" w:hAnsi="Times New Roman" w:cs="Times New Roman"/>
+          <w:lang w:val="en-US"/>
+        </w:rPr>
+        <w:t>[8]</w:t>
+      </w:r>
+      <w:r>
+        <w:rPr>
+          <w:rFonts w:ascii="Times New Roman" w:hAnsi="Times New Roman" w:cs="Times New Roman"/>
+          <w:lang w:val="en-US"/>
+        </w:rPr>
+        <w:t>,</w:t>
+      </w:r>
+      <w:r>
+        <w:rPr>
+          <w:rFonts w:ascii="Times New Roman" w:hAnsi="Times New Roman" w:cs="Times New Roman"/>
+          <w:lang w:val="en-US"/>
+        </w:rPr>
+        <w:t xml:space="preserve"> based the</w:t>
+      </w:r>
+      <w:r>
+        <w:rPr>
+          <w:rFonts w:ascii="Times New Roman" w:hAnsi="Times New Roman" w:cs="Times New Roman"/>
+          <w:lang w:val="en-US"/>
+        </w:rPr>
+        <w:t xml:space="preserve"> work of</w:t>
+      </w:r>
+      <w:r>
+        <w:rPr>
+          <w:rFonts w:ascii="Times New Roman" w:hAnsi="Times New Roman" w:cs="Times New Roman"/>
+          <w:lang w:val="en-US"/>
+        </w:rPr>
+        <w:t xml:space="preserve"> </w:t>
+      </w:r>
+      <w:r>
+        <w:rPr>
+          <w:rFonts w:ascii="Times New Roman" w:hAnsi="Times New Roman" w:cs="Times New Roman"/>
+          <w:lang w:val="en-US"/>
+        </w:rPr>
+        <w:t xml:space="preserve">Martin et. al. [7], proposed </w:t>
+      </w:r>
+      <w:proofErr w:type="gramStart"/>
+      <w:r>
+        <w:rPr>
+          <w:rFonts w:ascii="Times New Roman" w:hAnsi="Times New Roman" w:cs="Times New Roman"/>
+          <w:lang w:val="en-US"/>
+        </w:rPr>
+        <w:t>an</w:t>
+      </w:r>
+      <w:proofErr w:type="gramEnd"/>
+      <w:r>
+        <w:rPr>
+          <w:rFonts w:ascii="Times New Roman" w:hAnsi="Times New Roman" w:cs="Times New Roman"/>
+          <w:lang w:val="en-US"/>
+        </w:rPr>
+        <w:t xml:space="preserve"> more advanced </w:t>
+      </w:r>
+      <w:proofErr w:type="spellStart"/>
+      <w:r>
+        <w:rPr>
+          <w:rFonts w:ascii="Times New Roman" w:hAnsi="Times New Roman" w:cs="Times New Roman"/>
+          <w:lang w:val="en-US"/>
+        </w:rPr>
+        <w:t>Pb</w:t>
+      </w:r>
+      <w:proofErr w:type="spellEnd"/>
+      <w:r>
+        <w:rPr>
+          <w:rFonts w:ascii="Times New Roman" w:hAnsi="Times New Roman" w:cs="Times New Roman"/>
+          <w:lang w:val="en-US"/>
+        </w:rPr>
+        <w:t xml:space="preserve"> edge detector named Glo</w:t>
+      </w:r>
+      <w:r>
+        <w:rPr>
+          <w:rFonts w:ascii="Times New Roman" w:hAnsi="Times New Roman" w:cs="Times New Roman"/>
+          <w:lang w:val="en-US"/>
+        </w:rPr>
+        <w:t xml:space="preserve">bal </w:t>
+      </w:r>
+      <w:proofErr w:type="spellStart"/>
+      <w:r>
+        <w:rPr>
+          <w:rFonts w:ascii="Times New Roman" w:hAnsi="Times New Roman" w:cs="Times New Roman"/>
+          <w:lang w:val="en-US"/>
+        </w:rPr>
+        <w:t>Pb</w:t>
+      </w:r>
+      <w:proofErr w:type="spellEnd"/>
+      <w:r>
+        <w:rPr>
+          <w:rFonts w:ascii="Times New Roman" w:hAnsi="Times New Roman" w:cs="Times New Roman"/>
+          <w:lang w:val="en-US"/>
+        </w:rPr>
+        <w:t xml:space="preserve"> edge detector, which also consider th</w:t>
+      </w:r>
+      <w:r>
+        <w:rPr>
+          <w:rFonts w:ascii="Times New Roman" w:hAnsi="Times New Roman" w:cs="Times New Roman"/>
+          <w:lang w:val="en-US"/>
+        </w:rPr>
+        <w:t>e global constrains in the edge</w:t>
+      </w:r>
+      <w:r>
+        <w:rPr>
+          <w:rFonts w:ascii="Times New Roman" w:hAnsi="Times New Roman" w:cs="Times New Roman"/>
+          <w:lang w:val="en-US"/>
+        </w:rPr>
+        <w:t xml:space="preserve"> computation.</w:t>
+      </w:r>
+      <w:r>
+        <w:rPr>
+          <w:rFonts w:ascii="Times New Roman" w:hAnsi="Times New Roman" w:cs="Times New Roman"/>
+          <w:lang w:val="en-US"/>
+        </w:rPr>
+        <w:t xml:space="preserve"> </w:t>
       </w:r>
       <w:r>
         <w:rPr>
@@ -1956,119 +2118,8 @@
         </w:rPr>
         <w:t>inside an object as a boundary.</w:t>
       </w:r>
-    </w:p>
-    <w:p>
-      <w:pPr>
-        <w:jc w:val="both"/>
-        <w:rPr>
-          <w:rFonts w:ascii="Times New Roman" w:hAnsi="Times New Roman" w:cs="Times New Roman"/>
-          <w:lang w:val="en-US"/>
-        </w:rPr>
-      </w:pPr>
-    </w:p>
-    <w:p>
-      <w:pPr>
-        <w:jc w:val="both"/>
-        <w:rPr>
-          <w:rFonts w:ascii="Times New Roman" w:hAnsi="Times New Roman" w:cs="Times New Roman"/>
-          <w:lang w:val="en-US"/>
-        </w:rPr>
-      </w:pPr>
       <w:bookmarkStart w:id="0" w:name="_GoBack"/>
       <w:bookmarkEnd w:id="0"/>
-    </w:p>
-    <w:p>
-      <w:pPr>
-        <w:rPr>
-          <w:rFonts w:ascii="Times New Roman" w:hAnsi="Times New Roman" w:cs="Times New Roman"/>
-          <w:lang w:val="en-US"/>
-        </w:rPr>
-      </w:pPr>
-    </w:p>
-    <w:p>
-      <w:pPr>
-        <w:rPr>
-          <w:rFonts w:ascii="Times New Roman" w:hAnsi="Times New Roman" w:cs="Times New Roman"/>
-          <w:lang w:val="en-US"/>
-        </w:rPr>
-      </w:pPr>
-      <w:r>
-        <w:rPr>
-          <w:rFonts w:ascii="Times New Roman" w:hAnsi="Times New Roman" w:cs="Times New Roman"/>
-          <w:lang w:val="en-US"/>
-        </w:rPr>
-        <w:t xml:space="preserve">2. </w:t>
-      </w:r>
-      <w:r>
-        <w:rPr>
-          <w:rFonts w:ascii="Times New Roman" w:hAnsi="Times New Roman" w:cs="Times New Roman"/>
-          <w:lang w:val="en-US"/>
-        </w:rPr>
-        <w:t xml:space="preserve">Introduce </w:t>
-      </w:r>
-      <w:proofErr w:type="spellStart"/>
-      <w:r>
-        <w:rPr>
-          <w:rFonts w:ascii="Times New Roman" w:hAnsi="Times New Roman" w:cs="Times New Roman"/>
-          <w:lang w:val="en-US"/>
-        </w:rPr>
-        <w:t>gPb</w:t>
-      </w:r>
-      <w:proofErr w:type="spellEnd"/>
-      <w:r>
-        <w:rPr>
-          <w:rFonts w:ascii="Times New Roman" w:hAnsi="Times New Roman" w:cs="Times New Roman"/>
-          <w:lang w:val="en-US"/>
-        </w:rPr>
-        <w:t xml:space="preserve"> by </w:t>
-      </w:r>
-      <w:proofErr w:type="spellStart"/>
-      <w:r>
-        <w:rPr>
-          <w:rFonts w:ascii="Times New Roman" w:hAnsi="Times New Roman" w:cs="Times New Roman"/>
-          <w:lang w:val="en-US"/>
-        </w:rPr>
-        <w:t>Arbelaez</w:t>
-      </w:r>
-      <w:proofErr w:type="spellEnd"/>
-      <w:r>
-        <w:rPr>
-          <w:rFonts w:ascii="Times New Roman" w:hAnsi="Times New Roman" w:cs="Times New Roman"/>
-          <w:lang w:val="en-US"/>
-        </w:rPr>
-        <w:t xml:space="preserve"> et. al. paper.</w:t>
-      </w:r>
-    </w:p>
-    <w:p>
-      <w:pPr>
-        <w:rPr>
-          <w:rFonts w:ascii="Times New Roman" w:hAnsi="Times New Roman" w:cs="Times New Roman"/>
-          <w:lang w:val="en-US"/>
-        </w:rPr>
-      </w:pPr>
-    </w:p>
-    <w:p>
-      <w:pPr>
-        <w:rPr>
-          <w:rFonts w:ascii="Times New Roman" w:hAnsi="Times New Roman" w:cs="Times New Roman"/>
-          <w:lang w:val="en-US"/>
-        </w:rPr>
-      </w:pPr>
-      <w:r>
-        <w:rPr>
-          <w:rFonts w:ascii="Times New Roman" w:hAnsi="Times New Roman" w:cs="Times New Roman"/>
-          <w:lang w:val="en-US"/>
-        </w:rPr>
-        <w:t>3. Introduce how it helps in our research project.</w:t>
-      </w:r>
-    </w:p>
-    <w:p>
-      <w:pPr>
-        <w:rPr>
-          <w:rFonts w:ascii="Times New Roman" w:hAnsi="Times New Roman" w:cs="Times New Roman"/>
-          <w:lang w:val="en-US"/>
-        </w:rPr>
-      </w:pPr>
     </w:p>
     <w:sectPr>
       <w:pgSz w:w="12240" w:h="15840"/>

</xml_diff>